<commit_message>
send_medicine_motor:add the motor pulse fiter program
</commit_message>
<xml_diff>
--- a/Send_Medicine_Motor/发药机通讯协议2017.3.31.docx
+++ b/Send_Medicine_Motor/发药机通讯协议2017.3.31.docx
@@ -1798,8 +1798,10 @@
           <w:rFonts w:hint="eastAsia"/>
           <w:szCs w:val="21"/>
         </w:rPr>
-        <w:t xml:space="preserve"> 4</w:t>
-      </w:r>
+        <w:t xml:space="preserve"> 5</w:t>
+      </w:r>
+      <w:bookmarkStart w:id="0" w:name="_GoBack"/>
+      <w:bookmarkEnd w:id="0"/>
       <w:r>
         <w:rPr>
           <w:rFonts w:hint="eastAsia"/>
@@ -1812,21 +1814,7 @@
           <w:rFonts w:hint="eastAsia"/>
           <w:szCs w:val="21"/>
         </w:rPr>
-        <w:t xml:space="preserve">*2 + </w:t>
-      </w:r>
-      <w:r>
-        <w:rPr>
-          <w:rFonts w:hint="eastAsia"/>
-          <w:szCs w:val="21"/>
-        </w:rPr>
-        <w:t>皮带</w:t>
-      </w:r>
-      <w:r>
-        <w:rPr>
-          <w:rFonts w:hint="eastAsia"/>
-          <w:szCs w:val="21"/>
-        </w:rPr>
-        <w:t xml:space="preserve"> * 2 </w:t>
+        <w:t xml:space="preserve">*2  </w:t>
       </w:r>
       <w:r>
         <w:rPr>
@@ -2246,7 +2234,6 @@
       <w:pPr>
         <w:jc w:val="left"/>
         <w:rPr>
-          <w:rFonts w:hint="eastAsia"/>
           <w:szCs w:val="21"/>
         </w:rPr>
       </w:pPr>
@@ -2697,8 +2684,6 @@
                 <w:szCs w:val="21"/>
               </w:rPr>
             </w:pPr>
-            <w:bookmarkStart w:id="0" w:name="_GoBack"/>
-            <w:bookmarkEnd w:id="0"/>
             <w:r>
               <w:rPr>
                 <w:rFonts w:hint="eastAsia"/>
@@ -9727,6 +9712,7 @@
   <w:style w:type="character" w:default="1" w:styleId="a0">
     <w:name w:val="Default Paragraph Font"/>
     <w:uiPriority w:val="1"/>
+    <w:semiHidden/>
     <w:unhideWhenUsed/>
   </w:style>
   <w:style w:type="table" w:default="1" w:styleId="a1">

</xml_diff>